<commit_message>
Se agregaron las 3 funcionalidades adicionales que no estaban funcionando, y se las agrego el readme
</commit_message>
<xml_diff>
--- a/Informe Bases de Datos.docx
+++ b/Informe Bases de Datos.docx
@@ -1857,29 +1857,76 @@
         <w:rPr>
           <w:lang w:val="es-UY"/>
         </w:rPr>
-        <w:t xml:space="preserve">, todas incluidas en db/consultas.sql, debidamente probadas y documentadas para </w:t>
-      </w:r>
+        <w:t>, todas incluidas en db/consultas.sql, debidamente probadas y documentadas para garantizar que devuelvan información relevante para la toma de decisiones.</w:t>
+      </w:r>
+    </w:p>
+    <w:p>
+      <w:pPr>
+        <w:ind w:left="720"/>
+        <w:rPr>
+          <w:lang w:val="es-UY"/>
+        </w:rPr>
+      </w:pPr>
       <w:r>
         <w:rPr>
           <w:lang w:val="es-UY"/>
         </w:rPr>
         <w:lastRenderedPageBreak/>
-        <w:t>garantizar que devuelvan información relevante para la toma de decisiones.</w:t>
-      </w:r>
-    </w:p>
-    <w:p>
-      <w:pPr>
-        <w:ind w:left="720"/>
-        <w:rPr>
-          <w:lang w:val="es-UY"/>
-        </w:rPr>
-      </w:pPr>
-      <w:r>
-        <w:rPr>
-          <w:highlight w:val="darkCyan"/>
-          <w:lang w:val="es-UY"/>
-        </w:rPr>
-        <w:t>FALTAN LAS 3 CONSULTAS ADICIONALES</w:t>
+        <w:t>Consultas adicionales:</w:t>
+      </w:r>
+    </w:p>
+    <w:p>
+      <w:pPr>
+        <w:pStyle w:val="Prrafodelista"/>
+        <w:numPr>
+          <w:ilvl w:val="0"/>
+          <w:numId w:val="32"/>
+        </w:numPr>
+        <w:rPr>
+          <w:lang w:val="es-UY"/>
+        </w:rPr>
+      </w:pPr>
+      <w:r>
+        <w:rPr>
+          <w:lang w:val="es-UY"/>
+        </w:rPr>
+        <w:t>Horarios Fantasma: Identifica combinaciones de salas y turnos que nunca han sido reservadas. Esta consulta utiliza un CROSS JOIN entre salas y turnos, combinado con NOT EXISTS para filtrar aquellas combinaciones sin reservas resigtradas. Es util para detectar turnos con baja demanda en sallas especificas, y posibles ajustes en horarios de disponibilidad.</w:t>
+      </w:r>
+    </w:p>
+    <w:p>
+      <w:pPr>
+        <w:pStyle w:val="Prrafodelista"/>
+        <w:numPr>
+          <w:ilvl w:val="0"/>
+          <w:numId w:val="32"/>
+        </w:numPr>
+        <w:rPr>
+          <w:lang w:val="es-UY"/>
+        </w:rPr>
+      </w:pPr>
+      <w:r>
+        <w:rPr>
+          <w:lang w:val="es-UY"/>
+        </w:rPr>
+        <w:t>Sala camaleon: Detecta salas con alta diversidad interdisciplinaria, mostrando cuales son utilizadas por multiples facultades. Utiliza GROUP_CONCAT para agregar nombres de facultades en una lista separada por comas, y HAVING para filtrar solo salas usadas por mas de una facultad. Faculita identificacoin de espacios que fomenten colaboracion interfacultades, y analisis de patrones de uso compartido.</w:t>
+      </w:r>
+    </w:p>
+    <w:p>
+      <w:pPr>
+        <w:pStyle w:val="Prrafodelista"/>
+        <w:numPr>
+          <w:ilvl w:val="0"/>
+          <w:numId w:val="32"/>
+        </w:numPr>
+        <w:rPr>
+          <w:lang w:val="es-UY"/>
+        </w:rPr>
+      </w:pPr>
+      <w:r>
+        <w:rPr>
+          <w:lang w:val="es-UY"/>
+        </w:rPr>
+        <w:t>Patrones de uso por franja horaria: Analiza preferencias horarias segmentadas en 4 franjas (madrugadores, mañana, tarde, noche) según tipo de programa (grado/posgrado) y rol (alumno/docente). Emplea CASE para clasificar turnos y multiples JOIN para relacionar reservas con informacion academica. Permite comprender habitos de reserva por perful y patrones culturales academicos</w:t>
       </w:r>
     </w:p>
     <w:p>
@@ -1996,6 +2043,7 @@
           <w:bCs/>
           <w:lang w:val="es-UY"/>
         </w:rPr>
+        <w:lastRenderedPageBreak/>
         <w:t>validaciones.py:</w:t>
       </w:r>
       <w:r>
@@ -2146,14 +2194,7 @@
         <w:rPr>
           <w:lang w:val="es-UY"/>
         </w:rPr>
-        <w:t xml:space="preserve">, módulo que implementa las ocho consultas requeridas, convirtiéndolas en </w:t>
-      </w:r>
-      <w:r>
-        <w:rPr>
-          <w:lang w:val="es-UY"/>
-        </w:rPr>
-        <w:lastRenderedPageBreak/>
-        <w:t>funciones Python que ejecutan dinámicamente las sentencias SQL y presentan los resultados de manera legible.</w:t>
+        <w:t>, módulo que implementa las ocho consultas requeridas, convirtiéndolas en funciones Python que ejecutan dinámicamente las sentencias SQL y presentan los resultados de manera legible.</w:t>
       </w:r>
     </w:p>
     <w:p>
@@ -2217,6 +2258,7 @@
         <w:rPr>
           <w:lang w:val="es-UY"/>
         </w:rPr>
+        <w:lastRenderedPageBreak/>
         <w:t xml:space="preserve">FASE </w:t>
       </w:r>
       <w:r>
@@ -2382,7 +2424,6 @@
         <w:rPr>
           <w:lang w:val="es-UY"/>
         </w:rPr>
-        <w:lastRenderedPageBreak/>
         <w:t xml:space="preserve">FASE </w:t>
       </w:r>
       <w:r>
@@ -2445,7 +2486,14 @@
         <w:rPr>
           <w:lang w:val="es-UY"/>
         </w:rPr>
-        <w:t>Sin embargo, surgieron dificultades relacionadas con la compatibilidad entre dispositivos, lo que generó inconsistencias en su funcionamiento. Tras consultar al cuerpo docente, se optó por continuar exclusivamente con la interfaz por consola, centrando los esfuerzos en su robustez, estabilidad y completitud.</w:t>
+        <w:t xml:space="preserve">Sin embargo, surgieron dificultades relacionadas con la compatibilidad entre dispositivos, lo que generó inconsistencias en su funcionamiento. Tras consultar al cuerpo docente, se optó por </w:t>
+      </w:r>
+      <w:r>
+        <w:rPr>
+          <w:lang w:val="es-UY"/>
+        </w:rPr>
+        <w:lastRenderedPageBreak/>
+        <w:t>continuar exclusivamente con la interfaz por consola, centrando los esfuerzos en su robustez, estabilidad y completitud.</w:t>
       </w:r>
     </w:p>
     <w:p>
@@ -2546,18 +2594,8 @@
           <w:bCs/>
           <w:lang w:val="es-UY"/>
         </w:rPr>
-        <w:t>python_</w:t>
-      </w:r>
-      <w:proofErr w:type="gramStart"/>
-      <w:r>
-        <w:rPr>
-          <w:b/>
-          <w:bCs/>
-          <w:lang w:val="es-UY"/>
-        </w:rPr>
-        <w:t>app</w:t>
-      </w:r>
-      <w:proofErr w:type="gramEnd"/>
+        <w:t>python_app</w:t>
+      </w:r>
       <w:r>
         <w:rPr>
           <w:lang w:val="es-UY"/>
@@ -2650,7 +2688,6 @@
         <w:rPr>
           <w:lang w:val="es-UY"/>
         </w:rPr>
-        <w:lastRenderedPageBreak/>
         <w:t>Las principales dificultades incluyeron:</w:t>
       </w:r>
     </w:p>
@@ -2739,6 +2776,7 @@
         <w:rPr>
           <w:lang w:val="es-UY"/>
         </w:rPr>
+        <w:lastRenderedPageBreak/>
         <w:t>Ejecución automática del programa dentro del contenedor, impidiendo la interacción, lo que obligó a separar el proceso en varias etapas.</w:t>
       </w:r>
     </w:p>
@@ -2972,7 +3010,6 @@
           <w:color w:val="000000" w:themeColor="text1"/>
           <w:lang w:val="es-UY"/>
         </w:rPr>
-        <w:lastRenderedPageBreak/>
         <w:t>Surgieron dudas sobre el modelado de asistencia, sanciones, turnos y participación múltiple.</w:t>
       </w:r>
     </w:p>
@@ -3083,6 +3120,7 @@
           <w:color w:val="000000" w:themeColor="text1"/>
           <w:lang w:val="es-UY"/>
         </w:rPr>
+        <w:lastRenderedPageBreak/>
         <w:t>Dificultades</w:t>
       </w:r>
     </w:p>
@@ -3266,7 +3304,6 @@
           <w:color w:val="000000" w:themeColor="text1"/>
           <w:lang w:val="es-UY"/>
         </w:rPr>
-        <w:lastRenderedPageBreak/>
         <w:t>Desarrollo de las primeras consultas SQL solicitadas por la consigna.</w:t>
       </w:r>
     </w:p>
@@ -3391,6 +3428,7 @@
           <w:color w:val="000000" w:themeColor="text1"/>
           <w:lang w:val="es-UY"/>
         </w:rPr>
+        <w:lastRenderedPageBreak/>
         <w:t>Existieron dudas sobre la forma de calcular el uso de salas, así como sobre el tratamiento de reservas canceladas (eliminarlas o marcarlas como "canceladas").</w:t>
       </w:r>
     </w:p>
@@ -3412,7 +3450,6 @@
         </w:rPr>
         <w:t xml:space="preserve">Se encontraron dificultades en la construcción de consultas complejas que combinaban múltiples </w:t>
       </w:r>
-      <w:proofErr w:type="spellStart"/>
       <w:r>
         <w:rPr>
           <w:i/>
@@ -3422,7 +3459,6 @@
         </w:rPr>
         <w:t>joins</w:t>
       </w:r>
-      <w:proofErr w:type="spellEnd"/>
       <w:r>
         <w:rPr>
           <w:color w:val="000000" w:themeColor="text1"/>
@@ -3544,7 +3580,6 @@
           <w:color w:val="000000" w:themeColor="text1"/>
           <w:lang w:val="es-UY"/>
         </w:rPr>
-        <w:lastRenderedPageBreak/>
         <w:t>Creación de los módulos principales:</w:t>
       </w:r>
     </w:p>
@@ -3733,6 +3768,7 @@
           <w:color w:val="000000" w:themeColor="text1"/>
           <w:lang w:val="es-UY"/>
         </w:rPr>
+        <w:lastRenderedPageBreak/>
         <w:t>Error recurrente “ModuleNotFoundError: dotenv” al ejecutar el sistema desde distintos entornos.</w:t>
       </w:r>
     </w:p>
@@ -3896,7 +3932,6 @@
           <w:u w:val="single"/>
           <w:lang w:val="es-UY"/>
         </w:rPr>
-        <w:lastRenderedPageBreak/>
         <w:t>Semana 5: Lógica de reservas y validaciones complejas</w:t>
       </w:r>
     </w:p>
@@ -4059,6 +4094,7 @@
           <w:color w:val="000000" w:themeColor="text1"/>
           <w:lang w:val="es-UY"/>
         </w:rPr>
+        <w:lastRenderedPageBreak/>
         <w:t>Las validaciones requerían la combinación de múltiples tablas, volviéndose más complejas de lo previsto.</w:t>
       </w:r>
     </w:p>
@@ -4295,6 +4331,7 @@
           <w:color w:val="000000" w:themeColor="text1"/>
           <w:lang w:val="es-UY"/>
         </w:rPr>
+        <w:lastRenderedPageBreak/>
         <w:t>Ante la falta de conocimiento técnico en desarrollo web y las limitaciones de tiempo, se decidió volver al uso exclusivo del sistema basado en consola.</w:t>
       </w:r>
     </w:p>
@@ -4372,7 +4409,6 @@
           <w:u w:val="single"/>
           <w:lang w:val="es-UY"/>
         </w:rPr>
-        <w:lastRenderedPageBreak/>
         <w:t>Semana 7: Dockerización del proyecto</w:t>
       </w:r>
     </w:p>
@@ -4449,19 +4485,8 @@
           <w:color w:val="000000" w:themeColor="text1"/>
           <w:lang w:val="es-UY"/>
         </w:rPr>
-        <w:t>python_</w:t>
-      </w:r>
-      <w:proofErr w:type="gramStart"/>
-      <w:r>
-        <w:rPr>
-          <w:i/>
-          <w:iCs/>
-          <w:color w:val="000000" w:themeColor="text1"/>
-          <w:lang w:val="es-UY"/>
-        </w:rPr>
-        <w:t>app</w:t>
-      </w:r>
-      <w:proofErr w:type="gramEnd"/>
+        <w:t>python_app</w:t>
+      </w:r>
       <w:r>
         <w:rPr>
           <w:color w:val="000000" w:themeColor="text1"/>
@@ -4663,6 +4688,7 @@
           <w:color w:val="000000" w:themeColor="text1"/>
           <w:lang w:val="es-UY"/>
         </w:rPr>
+        <w:lastRenderedPageBreak/>
         <w:t>Errores por contraseñas que contenían caracteres especiales, lo que requirió simplificarlas.</w:t>
       </w:r>
     </w:p>
@@ -4868,7 +4894,6 @@
           <w:u w:val="single"/>
           <w:lang w:val="es-UY"/>
         </w:rPr>
-        <w:lastRenderedPageBreak/>
         <w:t>BIBLIOGRAFía</w:t>
       </w:r>
     </w:p>
@@ -9580,6 +9605,118 @@
       <w:rPr>
         <w:rFonts w:ascii="Wingdings" w:hAnsi="Wingdings" w:hint="default"/>
         <w:sz w:val="20"/>
+      </w:rPr>
+    </w:lvl>
+  </w:abstractNum>
+  <w:abstractNum w:abstractNumId="31" w15:restartNumberingAfterBreak="0">
+    <w:nsid w:val="7E097DD4"/>
+    <w:multiLevelType w:val="hybridMultilevel"/>
+    <w:tmpl w:val="F28C6C80"/>
+    <w:lvl w:ilvl="0" w:tplc="79E6C780">
+      <w:numFmt w:val="bullet"/>
+      <w:lvlText w:val="-"/>
+      <w:lvlJc w:val="left"/>
+      <w:pPr>
+        <w:ind w:left="1080" w:hanging="360"/>
+      </w:pPr>
+      <w:rPr>
+        <w:rFonts w:ascii="Bierstadt" w:eastAsiaTheme="minorHAnsi" w:hAnsi="Bierstadt" w:cstheme="minorBidi" w:hint="default"/>
+      </w:rPr>
+    </w:lvl>
+    <w:lvl w:ilvl="1" w:tplc="080A0003" w:tentative="1">
+      <w:start w:val="1"/>
+      <w:numFmt w:val="bullet"/>
+      <w:lvlText w:val="o"/>
+      <w:lvlJc w:val="left"/>
+      <w:pPr>
+        <w:ind w:left="1800" w:hanging="360"/>
+      </w:pPr>
+      <w:rPr>
+        <w:rFonts w:ascii="Courier New" w:hAnsi="Courier New" w:cs="Courier New" w:hint="default"/>
+      </w:rPr>
+    </w:lvl>
+    <w:lvl w:ilvl="2" w:tplc="080A0005" w:tentative="1">
+      <w:start w:val="1"/>
+      <w:numFmt w:val="bullet"/>
+      <w:lvlText w:val=""/>
+      <w:lvlJc w:val="left"/>
+      <w:pPr>
+        <w:ind w:left="2520" w:hanging="360"/>
+      </w:pPr>
+      <w:rPr>
+        <w:rFonts w:ascii="Wingdings" w:hAnsi="Wingdings" w:hint="default"/>
+      </w:rPr>
+    </w:lvl>
+    <w:lvl w:ilvl="3" w:tplc="080A0001" w:tentative="1">
+      <w:start w:val="1"/>
+      <w:numFmt w:val="bullet"/>
+      <w:lvlText w:val=""/>
+      <w:lvlJc w:val="left"/>
+      <w:pPr>
+        <w:ind w:left="3240" w:hanging="360"/>
+      </w:pPr>
+      <w:rPr>
+        <w:rFonts w:ascii="Symbol" w:hAnsi="Symbol" w:hint="default"/>
+      </w:rPr>
+    </w:lvl>
+    <w:lvl w:ilvl="4" w:tplc="080A0003" w:tentative="1">
+      <w:start w:val="1"/>
+      <w:numFmt w:val="bullet"/>
+      <w:lvlText w:val="o"/>
+      <w:lvlJc w:val="left"/>
+      <w:pPr>
+        <w:ind w:left="3960" w:hanging="360"/>
+      </w:pPr>
+      <w:rPr>
+        <w:rFonts w:ascii="Courier New" w:hAnsi="Courier New" w:cs="Courier New" w:hint="default"/>
+      </w:rPr>
+    </w:lvl>
+    <w:lvl w:ilvl="5" w:tplc="080A0005" w:tentative="1">
+      <w:start w:val="1"/>
+      <w:numFmt w:val="bullet"/>
+      <w:lvlText w:val=""/>
+      <w:lvlJc w:val="left"/>
+      <w:pPr>
+        <w:ind w:left="4680" w:hanging="360"/>
+      </w:pPr>
+      <w:rPr>
+        <w:rFonts w:ascii="Wingdings" w:hAnsi="Wingdings" w:hint="default"/>
+      </w:rPr>
+    </w:lvl>
+    <w:lvl w:ilvl="6" w:tplc="080A0001" w:tentative="1">
+      <w:start w:val="1"/>
+      <w:numFmt w:val="bullet"/>
+      <w:lvlText w:val=""/>
+      <w:lvlJc w:val="left"/>
+      <w:pPr>
+        <w:ind w:left="5400" w:hanging="360"/>
+      </w:pPr>
+      <w:rPr>
+        <w:rFonts w:ascii="Symbol" w:hAnsi="Symbol" w:hint="default"/>
+      </w:rPr>
+    </w:lvl>
+    <w:lvl w:ilvl="7" w:tplc="080A0003" w:tentative="1">
+      <w:start w:val="1"/>
+      <w:numFmt w:val="bullet"/>
+      <w:lvlText w:val="o"/>
+      <w:lvlJc w:val="left"/>
+      <w:pPr>
+        <w:ind w:left="6120" w:hanging="360"/>
+      </w:pPr>
+      <w:rPr>
+        <w:rFonts w:ascii="Courier New" w:hAnsi="Courier New" w:cs="Courier New" w:hint="default"/>
+      </w:rPr>
+    </w:lvl>
+    <w:lvl w:ilvl="8" w:tplc="080A0005" w:tentative="1">
+      <w:start w:val="1"/>
+      <w:numFmt w:val="bullet"/>
+      <w:lvlText w:val=""/>
+      <w:lvlJc w:val="left"/>
+      <w:pPr>
+        <w:ind w:left="6840" w:hanging="360"/>
+      </w:pPr>
+      <w:rPr>
+        <w:rFonts w:ascii="Wingdings" w:hAnsi="Wingdings" w:hint="default"/>
       </w:rPr>
     </w:lvl>
   </w:abstractNum>
@@ -9675,6 +9812,9 @@
   </w:num>
   <w:num w:numId="31" w16cid:durableId="1481583248">
     <w:abstractNumId w:val="24"/>
+  </w:num>
+  <w:num w:numId="32" w16cid:durableId="614336383">
+    <w:abstractNumId w:val="31"/>
   </w:num>
 </w:numbering>
 </file>
@@ -10289,6 +10429,7 @@
   <w:style w:type="character" w:default="1" w:styleId="Fuentedeprrafopredeter">
     <w:name w:val="Default Paragraph Font"/>
     <w:uiPriority w:val="1"/>
+    <w:semiHidden/>
     <w:unhideWhenUsed/>
   </w:style>
   <w:style w:type="table" w:default="1" w:styleId="Tablanormal">
@@ -11020,20 +11161,20 @@
 </file>
 
 <file path=customXml/item1.xml><?xml version="1.0" encoding="utf-8"?>
+<p:properties xmlns:p="http://schemas.microsoft.com/office/2006/metadata/properties" xmlns:xsi="http://www.w3.org/2001/XMLSchema-instance" xmlns:pc="http://schemas.microsoft.com/office/infopath/2007/PartnerControls">
+  <documentManagement>
+    <_activity xmlns="dabf65b8-1d1a-471b-9d66-eff08e0f9a62" xsi:nil="true"/>
+  </documentManagement>
+</p:properties>
+</file>
+
+<file path=customXml/item2.xml><?xml version="1.0" encoding="utf-8"?>
 <?mso-contentType ?>
 <FormTemplates xmlns="http://schemas.microsoft.com/sharepoint/v3/contenttype/forms">
   <Display>DocumentLibraryForm</Display>
   <Edit>DocumentLibraryForm</Edit>
   <New>DocumentLibraryForm</New>
 </FormTemplates>
-</file>
-
-<file path=customXml/item2.xml><?xml version="1.0" encoding="utf-8"?>
-<p:properties xmlns:p="http://schemas.microsoft.com/office/2006/metadata/properties" xmlns:xsi="http://www.w3.org/2001/XMLSchema-instance" xmlns:pc="http://schemas.microsoft.com/office/infopath/2007/PartnerControls">
-  <documentManagement>
-    <_activity xmlns="dabf65b8-1d1a-471b-9d66-eff08e0f9a62" xsi:nil="true"/>
-  </documentManagement>
-</p:properties>
 </file>
 
 <file path=customXml/item3.xml><?xml version="1.0" encoding="utf-8"?>
@@ -11219,25 +11360,19 @@
 </file>
 
 <file path=customXml/itemProps1.xml><?xml version="1.0" encoding="utf-8"?>
-<ds:datastoreItem xmlns:ds="http://schemas.openxmlformats.org/officeDocument/2006/customXml" ds:itemID="{72109947-AD28-4B1F-A317-5B0EE4F771CF}">
+<ds:datastoreItem xmlns:ds="http://schemas.openxmlformats.org/officeDocument/2006/customXml" ds:itemID="{541FFCAB-B918-4FF1-AFB2-8C2B52B4DA7A}">
   <ds:schemaRefs>
-    <ds:schemaRef ds:uri="http://schemas.microsoft.com/sharepoint/v3/contenttype/forms"/>
+    <ds:schemaRef ds:uri="http://schemas.microsoft.com/office/2006/metadata/properties"/>
+    <ds:schemaRef ds:uri="http://schemas.microsoft.com/office/infopath/2007/PartnerControls"/>
+    <ds:schemaRef ds:uri="dabf65b8-1d1a-471b-9d66-eff08e0f9a62"/>
   </ds:schemaRefs>
 </ds:datastoreItem>
 </file>
 
 <file path=customXml/itemProps2.xml><?xml version="1.0" encoding="utf-8"?>
-<ds:datastoreItem xmlns:ds="http://schemas.openxmlformats.org/officeDocument/2006/customXml" ds:itemID="{541FFCAB-B918-4FF1-AFB2-8C2B52B4DA7A}">
+<ds:datastoreItem xmlns:ds="http://schemas.openxmlformats.org/officeDocument/2006/customXml" ds:itemID="{72109947-AD28-4B1F-A317-5B0EE4F771CF}">
   <ds:schemaRefs>
-    <ds:schemaRef ds:uri="http://purl.org/dc/terms/"/>
-    <ds:schemaRef ds:uri="http://schemas.microsoft.com/office/2006/documentManagement/types"/>
-    <ds:schemaRef ds:uri="http://purl.org/dc/elements/1.1/"/>
-    <ds:schemaRef ds:uri="dabf65b8-1d1a-471b-9d66-eff08e0f9a62"/>
-    <ds:schemaRef ds:uri="http://www.w3.org/XML/1998/namespace"/>
-    <ds:schemaRef ds:uri="http://schemas.openxmlformats.org/package/2006/metadata/core-properties"/>
-    <ds:schemaRef ds:uri="http://schemas.microsoft.com/office/infopath/2007/PartnerControls"/>
-    <ds:schemaRef ds:uri="http://schemas.microsoft.com/office/2006/metadata/properties"/>
-    <ds:schemaRef ds:uri="http://purl.org/dc/dcmitype/"/>
+    <ds:schemaRef ds:uri="http://schemas.microsoft.com/sharepoint/v3/contenttype/forms"/>
   </ds:schemaRefs>
 </ds:datastoreItem>
 </file>

</xml_diff>